<commit_message>
Uploaded content for books and tabs for stores
</commit_message>
<xml_diff>
--- a/Task list.docx
+++ b/Task list.docx
@@ -231,7 +231,11 @@
           <w:tcPr>
             <w:tcW w:w="2976" w:type="dxa"/>
           </w:tcPr>
-          <w:p/>
+          <w:p>
+            <w:r>
+              <w:t>DONE</w:t>
+            </w:r>
+          </w:p>
         </w:tc>
       </w:tr>
       <w:tr>
@@ -278,7 +282,11 @@
           <w:tcPr>
             <w:tcW w:w="2976" w:type="dxa"/>
           </w:tcPr>
-          <w:p/>
+          <w:p>
+            <w:r>
+              <w:t>Nearly done – slightly messed up though</w:t>
+            </w:r>
+          </w:p>
         </w:tc>
       </w:tr>
       <w:tr>
@@ -372,7 +380,11 @@
           <w:tcPr>
             <w:tcW w:w="2976" w:type="dxa"/>
           </w:tcPr>
-          <w:p/>
+          <w:p>
+            <w:r>
+              <w:t>A bit messed up</w:t>
+            </w:r>
+          </w:p>
         </w:tc>
       </w:tr>
       <w:tr>
@@ -463,12 +475,63 @@
           </w:tcPr>
           <w:p>
             <w:r>
+              <w:t>DONE</w:t>
+            </w:r>
+          </w:p>
+        </w:tc>
+        <w:tc>
+          <w:tcPr>
+            <w:tcW w:w="2976" w:type="dxa"/>
+          </w:tcPr>
+          <w:p>
+            <w:r>
+              <w:t>Done &amp; WORKS</w:t>
+            </w:r>
+          </w:p>
+        </w:tc>
+      </w:tr>
+      <w:tr>
+        <w:trPr>
+          <w:trHeight w:val="567"/>
+        </w:trPr>
+        <w:tc>
+          <w:tcPr>
+            <w:tcW w:w="2388" w:type="dxa"/>
+          </w:tcPr>
+          <w:p>
+            <w:pPr>
+              <w:rPr>
+                <w:b/>
+                <w:bCs/>
+              </w:rPr>
+            </w:pPr>
+            <w:r>
+              <w:rPr>
+                <w:b/>
+                <w:bCs/>
+              </w:rPr>
+              <w:t>Insert footer</w:t>
+            </w:r>
+          </w:p>
+        </w:tc>
+        <w:tc>
+          <w:tcPr>
+            <w:tcW w:w="2275" w:type="dxa"/>
+          </w:tcPr>
+          <w:p>
+            <w:r>
               <w:t>x</w:t>
             </w:r>
           </w:p>
         </w:tc>
         <w:tc>
           <w:tcPr>
+            <w:tcW w:w="2279" w:type="dxa"/>
+          </w:tcPr>
+          <w:p/>
+        </w:tc>
+        <w:tc>
+          <w:tcPr>
             <w:tcW w:w="2976" w:type="dxa"/>
           </w:tcPr>
           <w:p/>
@@ -483,24 +546,20 @@
             <w:tcW w:w="2388" w:type="dxa"/>
           </w:tcPr>
           <w:p>
-            <w:pPr>
-              <w:rPr>
-                <w:b/>
-                <w:bCs/>
-              </w:rPr>
-            </w:pPr>
-            <w:r>
-              <w:rPr>
-                <w:b/>
-                <w:bCs/>
-              </w:rPr>
-              <w:t>Insert footer</w:t>
-            </w:r>
-          </w:p>
-        </w:tc>
-        <w:tc>
-          <w:tcPr>
-            <w:tcW w:w="2275" w:type="dxa"/>
+            <w:r>
+              <w:t>Add glyphicones for accordion expanding and collapsing</w:t>
+            </w:r>
+          </w:p>
+        </w:tc>
+        <w:tc>
+          <w:tcPr>
+            <w:tcW w:w="2275" w:type="dxa"/>
+          </w:tcPr>
+          <w:p/>
+        </w:tc>
+        <w:tc>
+          <w:tcPr>
+            <w:tcW w:w="2279" w:type="dxa"/>
           </w:tcPr>
           <w:p>
             <w:r>
@@ -510,15 +569,13 @@
         </w:tc>
         <w:tc>
           <w:tcPr>
-            <w:tcW w:w="2279" w:type="dxa"/>
-          </w:tcPr>
-          <w:p/>
-        </w:tc>
-        <w:tc>
-          <w:tcPr>
-            <w:tcW w:w="2976" w:type="dxa"/>
-          </w:tcPr>
-          <w:p/>
+            <w:tcW w:w="2976" w:type="dxa"/>
+          </w:tcPr>
+          <w:p>
+            <w:r>
+              <w:t>Added for expanding but needs to work out JQuery bit to change the glyphicone</w:t>
+            </w:r>
+          </w:p>
         </w:tc>
       </w:tr>
       <w:tr>
@@ -531,48 +588,16 @@
           </w:tcPr>
           <w:p>
             <w:r>
-              <w:t>Add glyphicones for accordion expanding and collapsing</w:t>
-            </w:r>
-          </w:p>
-        </w:tc>
-        <w:tc>
-          <w:tcPr>
-            <w:tcW w:w="2275" w:type="dxa"/>
-          </w:tcPr>
-          <w:p/>
-        </w:tc>
-        <w:tc>
-          <w:tcPr>
-            <w:tcW w:w="2279" w:type="dxa"/>
-          </w:tcPr>
-          <w:p>
-            <w:r>
-              <w:t>x</w:t>
-            </w:r>
-          </w:p>
-        </w:tc>
-        <w:tc>
-          <w:tcPr>
-            <w:tcW w:w="2976" w:type="dxa"/>
-          </w:tcPr>
-          <w:p>
-            <w:r>
-              <w:t>Added for expanding but needs to work out JQuery bit to change the glyphicone</w:t>
+              <w:t>Put pins on the map?</w:t>
+            </w:r>
+          </w:p>
+          <w:p>
+            <w:r>
+              <w:t>Add tabs with different stores</w:t>
             </w:r>
             <w:bookmarkStart w:id="0" w:name="_GoBack"/>
             <w:bookmarkEnd w:id="0"/>
           </w:p>
-        </w:tc>
-      </w:tr>
-      <w:tr>
-        <w:trPr>
-          <w:trHeight w:val="567"/>
-        </w:trPr>
-        <w:tc>
-          <w:tcPr>
-            <w:tcW w:w="2388" w:type="dxa"/>
-          </w:tcPr>
-          <w:p/>
         </w:tc>
         <w:tc>
           <w:tcPr>

</xml_diff>